<commit_message>
testing iframe with local short video clip
</commit_message>
<xml_diff>
--- a/docs/bookdown-test.docx
+++ b/docs/bookdown-test.docx
@@ -556,11 +556,76 @@
       <w:pPr>
         <w:pStyle w:val="Heading2"/>
       </w:pPr>
-      <w:bookmarkStart w:id="32" w:name="best-workarounds-so-far"/>
+      <w:bookmarkStart w:id="32" w:name="trying-iframe-solution-with-short-video-clip-stored-locally"/>
+      <w:r>
+        <w:t xml:space="preserve">Trying iframe solution with short video clip, stored locally</w:t>
+      </w:r>
+      <w:bookmarkEnd w:id="32"/>
+    </w:p>
+    <w:p>
+      <w:pPr>
+        <w:pStyle w:val="CaptionedFigure"/>
+      </w:pPr>
+      <w:r>
+        <w:drawing>
+          <wp:inline>
+            <wp:extent cx="5334000" cy="2968977"/>
+            <wp:effectExtent b="0" l="0" r="0" t="0"/>
+            <wp:docPr descr="Figure 2: Here’s a sample local video clip caption, with option to add Markdown link and footnote." title="" id="1" name="Picture"/>
+            <a:graphic>
+              <a:graphicData uri="http://schemas.openxmlformats.org/drawingml/2006/picture">
+                <pic:pic>
+                  <pic:nvPicPr>
+                    <pic:cNvPr descr="images/2014-lumpkin-mae-willie-screenshot.png" id="0" name="Picture"/>
+                    <pic:cNvPicPr>
+                      <a:picLocks noChangeArrowheads="1" noChangeAspect="1"/>
+                    </pic:cNvPicPr>
+                  </pic:nvPicPr>
+                  <pic:blipFill>
+                    <a:blip r:embed="rId29"/>
+                    <a:stretch>
+                      <a:fillRect/>
+                    </a:stretch>
+                  </pic:blipFill>
+                  <pic:spPr bwMode="auto">
+                    <a:xfrm>
+                      <a:off x="0" y="0"/>
+                      <a:ext cx="5334000" cy="2968977"/>
+                    </a:xfrm>
+                    <a:prstGeom prst="rect">
+                      <a:avLst/>
+                    </a:prstGeom>
+                    <a:noFill/>
+                    <a:ln w="9525">
+                      <a:noFill/>
+                      <a:headEnd/>
+                      <a:tailEnd/>
+                    </a:ln>
+                  </pic:spPr>
+                </pic:pic>
+              </a:graphicData>
+            </a:graphic>
+          </wp:inline>
+        </w:drawing>
+      </w:r>
+    </w:p>
+    <w:p>
+      <w:pPr>
+        <w:pStyle w:val="ImageCaption"/>
+      </w:pPr>
+      <w:r>
+        <w:t xml:space="preserve">Figure 2: Here’s a sample local video clip caption, with option to add Markdown link and footnote.</w:t>
+      </w:r>
+    </w:p>
+    <w:p>
+      <w:pPr>
+        <w:pStyle w:val="Heading2"/>
+      </w:pPr>
+      <w:bookmarkStart w:id="33" w:name="best-workarounds-so-far"/>
       <w:r>
         <w:t xml:space="preserve">Best workarounds, so far</w:t>
       </w:r>
-      <w:bookmarkEnd w:id="32"/>
+      <w:bookmarkEnd w:id="33"/>
     </w:p>
     <w:p>
       <w:pPr>
@@ -590,11 +655,11 @@
       <w:pPr>
         <w:pStyle w:val="Heading2"/>
       </w:pPr>
-      <w:bookmarkStart w:id="33" w:name="example-of-vimeo-video-clip-in-web-edition-no-autoplay-with-static-image-in-pdf-edition"/>
+      <w:bookmarkStart w:id="34" w:name="example-of-vimeo-video-clip-in-web-edition-no-autoplay-with-static-image-in-pdf-edition"/>
       <w:r>
         <w:t xml:space="preserve">Example of Vimeo video clip in web edition (no autoplay), with static image in PDF edition,</w:t>
       </w:r>
-      <w:bookmarkEnd w:id="33"/>
+      <w:bookmarkEnd w:id="34"/>
     </w:p>
     <w:p>
       <w:pPr>
@@ -605,7 +670,7 @@
           <wp:inline>
             <wp:extent cx="5334000" cy="3003033"/>
             <wp:effectExtent b="0" l="0" r="0" t="0"/>
-            <wp:docPr descr="Figure 2: Here’s a sample Vimeo caption, with option to add Markdown links and footnote." title="" id="1" name="Picture"/>
+            <wp:docPr descr="Figure 3: Here’s a sample Vimeo caption, with option to add Markdown links and footnote." title="" id="1" name="Picture"/>
             <a:graphic>
               <a:graphicData uri="http://schemas.openxmlformats.org/drawingml/2006/picture">
                 <pic:pic>
@@ -616,7 +681,7 @@
                     </pic:cNvPicPr>
                   </pic:nvPicPr>
                   <pic:blipFill>
-                    <a:blip r:embed="rId34"/>
+                    <a:blip r:embed="rId35"/>
                     <a:stretch>
                       <a:fillRect/>
                     </a:stretch>
@@ -648,18 +713,18 @@
         <w:pStyle w:val="ImageCaption"/>
       </w:pPr>
       <w:r>
-        <w:t xml:space="preserve">Figure 2: Here’s a sample Vimeo caption, with option to add Markdown links and footnote.</w:t>
+        <w:t xml:space="preserve">Figure 3: Here’s a sample Vimeo caption, with option to add Markdown links and footnote.</w:t>
       </w:r>
     </w:p>
     <w:p>
       <w:pPr>
         <w:pStyle w:val="Heading2"/>
       </w:pPr>
-      <w:bookmarkStart w:id="35" w:name="more-resources"/>
+      <w:bookmarkStart w:id="36" w:name="more-resources"/>
       <w:r>
         <w:t xml:space="preserve">More resources</w:t>
       </w:r>
-      <w:bookmarkEnd w:id="35"/>
+      <w:bookmarkEnd w:id="36"/>
     </w:p>
     <w:p>
       <w:pPr>
@@ -673,7 +738,7 @@
       <w:pPr>
         <w:pStyle w:val="BodyText"/>
       </w:pPr>
-      <w:hyperlink r:id="rId36">
+      <w:hyperlink r:id="rId37">
         <w:r>
           <w:rPr>
             <w:rStyle w:val="Hyperlink"/>
@@ -690,7 +755,7 @@
       <w:r>
         <w:t xml:space="preserve"> </w:t>
       </w:r>
-      <w:hyperlink r:id="rId37">
+      <w:hyperlink r:id="rId38">
         <w:r>
           <w:rPr>
             <w:rStyle w:val="Hyperlink"/>
@@ -711,7 +776,7 @@
       <w:pPr>
         <w:pStyle w:val="BodyText"/>
       </w:pPr>
-      <w:hyperlink r:id="rId38">
+      <w:hyperlink r:id="rId39">
         <w:r>
           <w:rPr>
             <w:rStyle w:val="Hyperlink"/>
@@ -732,7 +797,7 @@
       <w:pPr>
         <w:pStyle w:val="BodyText"/>
       </w:pPr>
-      <w:hyperlink r:id="rId39">
+      <w:hyperlink r:id="rId40">
         <w:r>
           <w:rPr>
             <w:rStyle w:val="Hyperlink"/>
@@ -745,11 +810,11 @@
       <w:pPr>
         <w:pStyle w:val="Heading1"/>
       </w:pPr>
-      <w:bookmarkStart w:id="40" w:name="chapter-2"/>
+      <w:bookmarkStart w:id="41" w:name="chapter-2"/>
       <w:r>
         <w:t xml:space="preserve">Chapter 2</w:t>
       </w:r>
-      <w:bookmarkEnd w:id="40"/>
+      <w:bookmarkEnd w:id="41"/>
     </w:p>
     <w:p>
       <w:pPr>
@@ -762,7 +827,7 @@
         <w:rPr>
           <w:rStyle w:val="FootnoteReference"/>
         </w:rPr>
-        <w:footnoteReference w:id="41"/>
+        <w:footnoteReference w:id="42"/>
       </w:r>
     </w:p>
     <w:p>
@@ -776,7 +841,7 @@
         <w:rPr>
           <w:rStyle w:val="FootnoteReference"/>
         </w:rPr>
-        <w:footnoteReference w:id="43"/>
+        <w:footnoteReference w:id="44"/>
       </w:r>
     </w:p>
     <w:p>
@@ -790,7 +855,7 @@
         <w:rPr>
           <w:rStyle w:val="FootnoteReference"/>
         </w:rPr>
-        <w:footnoteReference w:id="45"/>
+        <w:footnoteReference w:id="46"/>
       </w:r>
     </w:p>
     <w:p>
@@ -804,7 +869,7 @@
         <w:rPr>
           <w:rStyle w:val="FootnoteReference"/>
         </w:rPr>
-        <w:footnoteReference w:id="47"/>
+        <w:footnoteReference w:id="48"/>
       </w:r>
     </w:p>
     <w:p>
@@ -818,7 +883,7 @@
         <w:rPr>
           <w:rStyle w:val="FootnoteReference"/>
         </w:rPr>
-        <w:footnoteReference w:id="49"/>
+        <w:footnoteReference w:id="50"/>
       </w:r>
     </w:p>
     <w:p>
@@ -832,7 +897,7 @@
         <w:rPr>
           <w:rStyle w:val="FootnoteReference"/>
         </w:rPr>
-        <w:footnoteReference w:id="51"/>
+        <w:footnoteReference w:id="52"/>
       </w:r>
     </w:p>
     <w:p>
@@ -846,7 +911,7 @@
         <w:rPr>
           <w:rStyle w:val="FootnoteReference"/>
         </w:rPr>
-        <w:footnoteReference w:id="53"/>
+        <w:footnoteReference w:id="54"/>
       </w:r>
     </w:p>
     <w:p>
@@ -860,7 +925,7 @@
         <w:rPr>
           <w:rStyle w:val="FootnoteReference"/>
         </w:rPr>
-        <w:footnoteReference w:id="55"/>
+        <w:footnoteReference w:id="56"/>
       </w:r>
     </w:p>
     <w:p>
@@ -874,7 +939,7 @@
         <w:rPr>
           <w:rStyle w:val="FootnoteReference"/>
         </w:rPr>
-        <w:footnoteReference w:id="57"/>
+        <w:footnoteReference w:id="58"/>
       </w:r>
     </w:p>
     <w:p>
@@ -888,18 +953,18 @@
         <w:rPr>
           <w:rStyle w:val="FootnoteReference"/>
         </w:rPr>
-        <w:footnoteReference w:id="59"/>
+        <w:footnoteReference w:id="60"/>
       </w:r>
     </w:p>
     <w:p>
       <w:pPr>
         <w:pStyle w:val="Heading2"/>
       </w:pPr>
-      <w:bookmarkStart w:id="61" w:name="subchapter-2.1-for-note-testing"/>
+      <w:bookmarkStart w:id="62" w:name="subchapter-2.1-for-note-testing"/>
       <w:r>
         <w:t xml:space="preserve">Subchapter 2.1 for note testing</w:t>
       </w:r>
-      <w:bookmarkEnd w:id="61"/>
+      <w:bookmarkEnd w:id="62"/>
     </w:p>
     <w:p>
       <w:pPr>
@@ -912,7 +977,7 @@
         <w:rPr>
           <w:rStyle w:val="FootnoteReference"/>
         </w:rPr>
-        <w:footnoteReference w:id="62"/>
+        <w:footnoteReference w:id="63"/>
       </w:r>
     </w:p>
     <w:p>
@@ -926,7 +991,7 @@
         <w:rPr>
           <w:rStyle w:val="FootnoteReference"/>
         </w:rPr>
-        <w:footnoteReference w:id="63"/>
+        <w:footnoteReference w:id="64"/>
       </w:r>
     </w:p>
     <w:p>
@@ -940,7 +1005,7 @@
         <w:rPr>
           <w:rStyle w:val="FootnoteReference"/>
         </w:rPr>
-        <w:footnoteReference w:id="64"/>
+        <w:footnoteReference w:id="65"/>
       </w:r>
     </w:p>
     <w:p>
@@ -954,18 +1019,18 @@
         <w:rPr>
           <w:rStyle w:val="FootnoteReference"/>
         </w:rPr>
-        <w:footnoteReference w:id="65"/>
+        <w:footnoteReference w:id="66"/>
       </w:r>
     </w:p>
     <w:p>
       <w:pPr>
         <w:pStyle w:val="Heading1"/>
       </w:pPr>
-      <w:bookmarkStart w:id="66" w:name="chapter-3"/>
+      <w:bookmarkStart w:id="67" w:name="chapter-3"/>
       <w:r>
         <w:t xml:space="preserve">Chapter 3</w:t>
       </w:r>
-      <w:bookmarkEnd w:id="66"/>
+      <w:bookmarkEnd w:id="67"/>
     </w:p>
     <w:p>
       <w:pPr>
@@ -978,7 +1043,7 @@
         <w:rPr>
           <w:rStyle w:val="FootnoteReference"/>
         </w:rPr>
-        <w:footnoteReference w:id="67"/>
+        <w:footnoteReference w:id="68"/>
       </w:r>
     </w:p>
     <w:p>
@@ -992,7 +1057,7 @@
         <w:rPr>
           <w:rStyle w:val="FootnoteReference"/>
         </w:rPr>
-        <w:footnoteReference w:id="68"/>
+        <w:footnoteReference w:id="69"/>
       </w:r>
     </w:p>
     <w:p>
@@ -1007,14 +1072,14 @@
       <w:pPr>
         <w:pStyle w:val="Heading1"/>
       </w:pPr>
-      <w:bookmarkStart w:id="69" w:name="bibliography"/>
+      <w:bookmarkStart w:id="70" w:name="bibliography"/>
       <w:r>
         <w:t xml:space="preserve">Bibliography</w:t>
       </w:r>
-      <w:bookmarkEnd w:id="69"/>
-    </w:p>
-    <w:bookmarkStart w:id="80" w:name="refs"/>
-    <w:bookmarkStart w:id="70" w:name="ref-berendsSchoolChoiceSchool2011"/>
+      <w:bookmarkEnd w:id="70"/>
+    </w:p>
+    <w:bookmarkStart w:id="81" w:name="refs"/>
+    <w:bookmarkStart w:id="71" w:name="ref-berendsSchoolChoiceSchool2011"/>
     <w:p>
       <w:pPr>
         <w:pStyle w:val="Bibliography"/>
@@ -1037,7 +1102,7 @@
       <w:r>
         <w:t xml:space="preserve"> </w:t>
       </w:r>
-      <w:hyperlink r:id="rId60">
+      <w:hyperlink r:id="rId61">
         <w:r>
           <w:rPr>
             <w:rStyle w:val="Hyperlink"/>
@@ -1049,8 +1114,8 @@
         <w:t xml:space="preserve">.</w:t>
       </w:r>
     </w:p>
-    <w:bookmarkEnd w:id="70"/>
-    <w:bookmarkStart w:id="71" w:name="ref-doughertyBridgingGapUrban2007"/>
+    <w:bookmarkEnd w:id="71"/>
+    <w:bookmarkStart w:id="72" w:name="ref-doughertyBridgingGapUrban2007"/>
     <w:p>
       <w:pPr>
         <w:pStyle w:val="Bibliography"/>
@@ -1073,7 +1138,7 @@
       <w:r>
         <w:t xml:space="preserve"> </w:t>
       </w:r>
-      <w:hyperlink r:id="rId54">
+      <w:hyperlink r:id="rId55">
         <w:r>
           <w:rPr>
             <w:rStyle w:val="Hyperlink"/>
@@ -1085,8 +1150,8 @@
         <w:t xml:space="preserve">.</w:t>
       </w:r>
     </w:p>
-    <w:bookmarkEnd w:id="71"/>
-    <w:bookmarkStart w:id="72" w:name="ref-doughertyConflictingQuestionsWhy2009"/>
+    <w:bookmarkEnd w:id="72"/>
+    <w:bookmarkStart w:id="73" w:name="ref-doughertyConflictingQuestionsWhy2009"/>
     <w:p>
       <w:pPr>
         <w:pStyle w:val="Bibliography"/>
@@ -1109,7 +1174,7 @@
       <w:r>
         <w:t xml:space="preserve"> </w:t>
       </w:r>
-      <w:hyperlink r:id="rId50">
+      <w:hyperlink r:id="rId51">
         <w:r>
           <w:rPr>
             <w:rStyle w:val="Hyperlink"/>
@@ -1121,8 +1186,8 @@
         <w:t xml:space="preserve">.</w:t>
       </w:r>
     </w:p>
-    <w:bookmarkEnd w:id="72"/>
-    <w:bookmarkStart w:id="73" w:name="ref-doughertyReviewConnecticutPublic2011"/>
+    <w:bookmarkEnd w:id="73"/>
+    <w:bookmarkStart w:id="74" w:name="ref-doughertyReviewConnecticutPublic2011"/>
     <w:p>
       <w:pPr>
         <w:pStyle w:val="Bibliography"/>
@@ -1148,7 +1213,7 @@
       <w:r>
         <w:t xml:space="preserve"> </w:t>
       </w:r>
-      <w:hyperlink r:id="rId48">
+      <w:hyperlink r:id="rId49">
         <w:r>
           <w:rPr>
             <w:rStyle w:val="Hyperlink"/>
@@ -1160,8 +1225,8 @@
         <w:t xml:space="preserve">.</w:t>
       </w:r>
     </w:p>
-    <w:bookmarkEnd w:id="73"/>
-    <w:bookmarkStart w:id="74" w:name="ref-doughertySchoolChoiceSuburbia2009"/>
+    <w:bookmarkEnd w:id="74"/>
+    <w:bookmarkStart w:id="75" w:name="ref-doughertySchoolChoiceSuburbia2009"/>
     <w:p>
       <w:pPr>
         <w:pStyle w:val="Bibliography"/>
@@ -1187,7 +1252,7 @@
       <w:r>
         <w:t xml:space="preserve"> </w:t>
       </w:r>
-      <w:hyperlink r:id="rId56">
+      <w:hyperlink r:id="rId57">
         <w:r>
           <w:rPr>
             <w:rStyle w:val="Hyperlink"/>
@@ -1199,8 +1264,8 @@
         <w:t xml:space="preserve">.</w:t>
       </w:r>
     </w:p>
-    <w:bookmarkEnd w:id="74"/>
-    <w:bookmarkStart w:id="75" w:name="ref-doughertySheffNeillWeak2009"/>
+    <w:bookmarkEnd w:id="75"/>
+    <w:bookmarkStart w:id="76" w:name="ref-doughertySheffNeillWeak2009"/>
     <w:p>
       <w:pPr>
         <w:pStyle w:val="Bibliography"/>
@@ -1223,7 +1288,7 @@
       <w:r>
         <w:t xml:space="preserve"> </w:t>
       </w:r>
-      <w:hyperlink r:id="rId52">
+      <w:hyperlink r:id="rId53">
         <w:r>
           <w:rPr>
             <w:rStyle w:val="Hyperlink"/>
@@ -1235,8 +1300,8 @@
         <w:t xml:space="preserve">.</w:t>
       </w:r>
     </w:p>
-    <w:bookmarkEnd w:id="75"/>
-    <w:bookmarkStart w:id="76" w:name="ref-penningtonPoliticalHistorySchool2007"/>
+    <w:bookmarkEnd w:id="76"/>
+    <w:bookmarkStart w:id="77" w:name="ref-penningtonPoliticalHistorySchool2007"/>
     <w:p>
       <w:pPr>
         <w:pStyle w:val="Bibliography"/>
@@ -1247,7 +1312,7 @@
       <w:r>
         <w:t xml:space="preserve"> </w:t>
       </w:r>
-      <w:hyperlink r:id="rId46">
+      <w:hyperlink r:id="rId47">
         <w:r>
           <w:rPr>
             <w:rStyle w:val="Hyperlink"/>
@@ -1259,8 +1324,8 @@
         <w:t xml:space="preserve">.</w:t>
       </w:r>
     </w:p>
-    <w:bookmarkEnd w:id="76"/>
-    <w:bookmarkStart w:id="77" w:name="ref-tegelerFindingCommonGround2011"/>
+    <w:bookmarkEnd w:id="77"/>
+    <w:bookmarkStart w:id="78" w:name="ref-tegelerFindingCommonGround2011"/>
     <w:p>
       <w:pPr>
         <w:pStyle w:val="Bibliography"/>
@@ -1283,7 +1348,7 @@
       <w:r>
         <w:t xml:space="preserve"> </w:t>
       </w:r>
-      <w:hyperlink r:id="rId42">
+      <w:hyperlink r:id="rId43">
         <w:r>
           <w:rPr>
             <w:rStyle w:val="Hyperlink"/>
@@ -1295,8 +1360,8 @@
         <w:t xml:space="preserve">.</w:t>
       </w:r>
     </w:p>
-    <w:bookmarkEnd w:id="77"/>
-    <w:bookmarkStart w:id="78" w:name="ref-wellsBoundaryCrossingDiversity2009"/>
+    <w:bookmarkEnd w:id="78"/>
+    <w:bookmarkStart w:id="79" w:name="ref-wellsBoundaryCrossingDiversity2009"/>
     <w:p>
       <w:pPr>
         <w:pStyle w:val="Bibliography"/>
@@ -1307,7 +1372,7 @@
       <w:r>
         <w:t xml:space="preserve"> </w:t>
       </w:r>
-      <w:hyperlink r:id="rId58">
+      <w:hyperlink r:id="rId59">
         <w:r>
           <w:rPr>
             <w:rStyle w:val="Hyperlink"/>
@@ -1319,8 +1384,8 @@
         <w:t xml:space="preserve">.</w:t>
       </w:r>
     </w:p>
-    <w:bookmarkEnd w:id="78"/>
-    <w:bookmarkStart w:id="79" w:name="ref-whittenWestHartfordZoning1924"/>
+    <w:bookmarkEnd w:id="79"/>
+    <w:bookmarkStart w:id="80" w:name="ref-whittenWestHartfordZoning1924"/>
     <w:p>
       <w:pPr>
         <w:pStyle w:val="Bibliography"/>
@@ -1343,7 +1408,7 @@
       <w:r>
         <w:t xml:space="preserve"> </w:t>
       </w:r>
-      <w:hyperlink r:id="rId44">
+      <w:hyperlink r:id="rId45">
         <w:r>
           <w:rPr>
             <w:rStyle w:val="Hyperlink"/>
@@ -1355,8 +1420,8 @@
         <w:t xml:space="preserve">.</w:t>
       </w:r>
     </w:p>
-    <w:bookmarkEnd w:id="79"/>
     <w:bookmarkEnd w:id="80"/>
+    <w:bookmarkEnd w:id="81"/>
     <w:sectPr/>
   </w:body>
 </w:document>
@@ -1382,7 +1447,7 @@
       </w:r>
     </w:p>
   </w:footnote>
-  <w:footnote w:id="41">
+  <w:footnote w:id="42">
     <w:p>
       <w:pPr>
         <w:pStyle w:val="FootnoteText"/>
@@ -1417,7 +1482,7 @@
       <w:r>
         <w:t xml:space="preserve"> </w:t>
       </w:r>
-      <w:hyperlink r:id="rId42">
+      <w:hyperlink r:id="rId43">
         <w:r>
           <w:rPr>
             <w:rStyle w:val="Hyperlink"/>
@@ -1430,7 +1495,7 @@
       </w:r>
     </w:p>
   </w:footnote>
-  <w:footnote w:id="43">
+  <w:footnote w:id="44">
     <w:p>
       <w:pPr>
         <w:pStyle w:val="FootnoteText"/>
@@ -1465,7 +1530,7 @@
       <w:r>
         <w:t xml:space="preserve"> </w:t>
       </w:r>
-      <w:hyperlink r:id="rId44">
+      <w:hyperlink r:id="rId45">
         <w:r>
           <w:rPr>
             <w:rStyle w:val="Hyperlink"/>
@@ -1478,7 +1543,7 @@
       </w:r>
     </w:p>
   </w:footnote>
-  <w:footnote w:id="45">
+  <w:footnote w:id="46">
     <w:p>
       <w:pPr>
         <w:pStyle w:val="FootnoteText"/>
@@ -1498,7 +1563,7 @@
       <w:r>
         <w:t xml:space="preserve"> </w:t>
       </w:r>
-      <w:hyperlink r:id="rId46">
+      <w:hyperlink r:id="rId47">
         <w:r>
           <w:rPr>
             <w:rStyle w:val="Hyperlink"/>
@@ -1511,7 +1576,7 @@
       </w:r>
     </w:p>
   </w:footnote>
-  <w:footnote w:id="47">
+  <w:footnote w:id="48">
     <w:p>
       <w:pPr>
         <w:pStyle w:val="FootnoteText"/>
@@ -1546,7 +1611,7 @@
       <w:r>
         <w:t xml:space="preserve"> </w:t>
       </w:r>
-      <w:hyperlink r:id="rId48">
+      <w:hyperlink r:id="rId49">
         <w:r>
           <w:rPr>
             <w:rStyle w:val="Hyperlink"/>
@@ -1559,7 +1624,7 @@
       </w:r>
     </w:p>
   </w:footnote>
-  <w:footnote w:id="49">
+  <w:footnote w:id="50">
     <w:p>
       <w:pPr>
         <w:pStyle w:val="FootnoteText"/>
@@ -1591,7 +1656,7 @@
       <w:r>
         <w:t xml:space="preserve"> </w:t>
       </w:r>
-      <w:hyperlink r:id="rId50">
+      <w:hyperlink r:id="rId51">
         <w:r>
           <w:rPr>
             <w:rStyle w:val="Hyperlink"/>
@@ -1604,7 +1669,7 @@
       </w:r>
     </w:p>
   </w:footnote>
-  <w:footnote w:id="51">
+  <w:footnote w:id="52">
     <w:p>
       <w:pPr>
         <w:pStyle w:val="FootnoteText"/>
@@ -1636,7 +1701,7 @@
       <w:r>
         <w:t xml:space="preserve"> </w:t>
       </w:r>
-      <w:hyperlink r:id="rId52">
+      <w:hyperlink r:id="rId53">
         <w:r>
           <w:rPr>
             <w:rStyle w:val="Hyperlink"/>
@@ -1649,7 +1714,7 @@
       </w:r>
     </w:p>
   </w:footnote>
-  <w:footnote w:id="53">
+  <w:footnote w:id="54">
     <w:p>
       <w:pPr>
         <w:pStyle w:val="FootnoteText"/>
@@ -1681,7 +1746,7 @@
       <w:r>
         <w:t xml:space="preserve"> </w:t>
       </w:r>
-      <w:hyperlink r:id="rId54">
+      <w:hyperlink r:id="rId55">
         <w:r>
           <w:rPr>
             <w:rStyle w:val="Hyperlink"/>
@@ -1694,7 +1759,7 @@
       </w:r>
     </w:p>
   </w:footnote>
-  <w:footnote w:id="55">
+  <w:footnote w:id="56">
     <w:p>
       <w:pPr>
         <w:pStyle w:val="FootnoteText"/>
@@ -1729,7 +1794,7 @@
       <w:r>
         <w:t xml:space="preserve"> </w:t>
       </w:r>
-      <w:hyperlink r:id="rId56">
+      <w:hyperlink r:id="rId57">
         <w:r>
           <w:rPr>
             <w:rStyle w:val="Hyperlink"/>
@@ -1742,7 +1807,7 @@
       </w:r>
     </w:p>
   </w:footnote>
-  <w:footnote w:id="57">
+  <w:footnote w:id="58">
     <w:p>
       <w:pPr>
         <w:pStyle w:val="FootnoteText"/>
@@ -1762,7 +1827,7 @@
       <w:r>
         <w:t xml:space="preserve"> </w:t>
       </w:r>
-      <w:hyperlink r:id="rId58">
+      <w:hyperlink r:id="rId59">
         <w:r>
           <w:rPr>
             <w:rStyle w:val="Hyperlink"/>
@@ -1775,7 +1840,7 @@
       </w:r>
     </w:p>
   </w:footnote>
-  <w:footnote w:id="59">
+  <w:footnote w:id="60">
     <w:p>
       <w:pPr>
         <w:pStyle w:val="FootnoteText"/>
@@ -1810,7 +1875,7 @@
       <w:r>
         <w:t xml:space="preserve"> </w:t>
       </w:r>
-      <w:hyperlink r:id="rId60">
+      <w:hyperlink r:id="rId61">
         <w:r>
           <w:rPr>
             <w:rStyle w:val="Hyperlink"/>
@@ -1823,7 +1888,7 @@
       </w:r>
     </w:p>
   </w:footnote>
-  <w:footnote w:id="62">
+  <w:footnote w:id="63">
     <w:p>
       <w:pPr>
         <w:pStyle w:val="FootnoteText"/>
@@ -1839,25 +1904,6 @@
       </w:r>
       <w:r>
         <w:t xml:space="preserve">Pennington, Steele, and Dougherty, “A Political History of School Finance Reform in Metropolitan Hartford, Connecticut, 1945-2005.”</w:t>
-      </w:r>
-    </w:p>
-  </w:footnote>
-  <w:footnote w:id="63">
-    <w:p>
-      <w:pPr>
-        <w:pStyle w:val="FootnoteText"/>
-      </w:pPr>
-      <w:r>
-        <w:rPr>
-          <w:rStyle w:val="FootnoteReference"/>
-        </w:rPr>
-        <w:footnoteRef/>
-      </w:r>
-      <w:r>
-        <w:t xml:space="preserve"> </w:t>
-      </w:r>
-      <w:r>
-        <w:t xml:space="preserve">Dougherty, “Review of ’Connecticut’s Public Schools.”</w:t>
       </w:r>
     </w:p>
   </w:footnote>
@@ -1876,19 +1922,7 @@
         <w:t xml:space="preserve"> </w:t>
       </w:r>
       <w:r>
-        <w:t xml:space="preserve">Tegeler,</w:t>
-      </w:r>
-      <w:r>
-        <w:t xml:space="preserve"> </w:t>
-      </w:r>
-      <w:r>
-        <w:rPr>
-          <w:i/>
-        </w:rPr>
-        <w:t xml:space="preserve">Finding Common Ground</w:t>
-      </w:r>
-      <w:r>
-        <w:t xml:space="preserve">.</w:t>
+        <w:t xml:space="preserve">Dougherty, “Review of ’Connecticut’s Public Schools.”</w:t>
       </w:r>
     </w:p>
   </w:footnote>
@@ -1907,6 +1941,37 @@
         <w:t xml:space="preserve"> </w:t>
       </w:r>
       <w:r>
+        <w:t xml:space="preserve">Tegeler,</w:t>
+      </w:r>
+      <w:r>
+        <w:t xml:space="preserve"> </w:t>
+      </w:r>
+      <w:r>
+        <w:rPr>
+          <w:i/>
+        </w:rPr>
+        <w:t xml:space="preserve">Finding Common Ground</w:t>
+      </w:r>
+      <w:r>
+        <w:t xml:space="preserve">.</w:t>
+      </w:r>
+    </w:p>
+  </w:footnote>
+  <w:footnote w:id="66">
+    <w:p>
+      <w:pPr>
+        <w:pStyle w:val="FootnoteText"/>
+      </w:pPr>
+      <w:r>
+        <w:rPr>
+          <w:rStyle w:val="FootnoteReference"/>
+        </w:rPr>
+        <w:footnoteRef/>
+      </w:r>
+      <w:r>
+        <w:t xml:space="preserve"> </w:t>
+      </w:r>
+      <w:r>
         <w:t xml:space="preserve">Whitten,</w:t>
       </w:r>
       <w:r>
@@ -1917,37 +1982,6 @@
           <w:i/>
         </w:rPr>
         <w:t xml:space="preserve">West Hartford Zoning</w:t>
-      </w:r>
-      <w:r>
-        <w:t xml:space="preserve">.</w:t>
-      </w:r>
-    </w:p>
-  </w:footnote>
-  <w:footnote w:id="67">
-    <w:p>
-      <w:pPr>
-        <w:pStyle w:val="FootnoteText"/>
-      </w:pPr>
-      <w:r>
-        <w:rPr>
-          <w:rStyle w:val="FootnoteReference"/>
-        </w:rPr>
-        <w:footnoteRef/>
-      </w:r>
-      <w:r>
-        <w:t xml:space="preserve"> </w:t>
-      </w:r>
-      <w:r>
-        <w:t xml:space="preserve">Tegeler,</w:t>
-      </w:r>
-      <w:r>
-        <w:t xml:space="preserve"> </w:t>
-      </w:r>
-      <w:r>
-        <w:rPr>
-          <w:i/>
-        </w:rPr>
-        <w:t xml:space="preserve">Finding Common Ground</w:t>
       </w:r>
       <w:r>
         <w:t xml:space="preserve">.</w:t>
@@ -1955,6 +1989,37 @@
     </w:p>
   </w:footnote>
   <w:footnote w:id="68">
+    <w:p>
+      <w:pPr>
+        <w:pStyle w:val="FootnoteText"/>
+      </w:pPr>
+      <w:r>
+        <w:rPr>
+          <w:rStyle w:val="FootnoteReference"/>
+        </w:rPr>
+        <w:footnoteRef/>
+      </w:r>
+      <w:r>
+        <w:t xml:space="preserve"> </w:t>
+      </w:r>
+      <w:r>
+        <w:t xml:space="preserve">Tegeler,</w:t>
+      </w:r>
+      <w:r>
+        <w:t xml:space="preserve"> </w:t>
+      </w:r>
+      <w:r>
+        <w:rPr>
+          <w:i/>
+        </w:rPr>
+        <w:t xml:space="preserve">Finding Common Ground</w:t>
+      </w:r>
+      <w:r>
+        <w:t xml:space="preserve">.</w:t>
+      </w:r>
+    </w:p>
+  </w:footnote>
+  <w:footnote w:id="69">
     <w:p>
       <w:pPr>
         <w:pStyle w:val="FootnoteText"/>

</xml_diff>

<commit_message>
added no autoplay to custom-script.html and rebuilt
</commit_message>
<xml_diff>
--- a/docs/bookdown-test.docx
+++ b/docs/bookdown-test.docx
@@ -556,9 +556,9 @@
       <w:pPr>
         <w:pStyle w:val="Heading2"/>
       </w:pPr>
-      <w:bookmarkStart w:id="32" w:name="trying-iframe-solution-with-short-video-clip-stored-locally"/>
-      <w:r>
-        <w:t xml:space="preserve">Trying iframe solution with short video clip, stored locally</w:t>
+      <w:bookmarkStart w:id="32" w:name="trying-iframe-solution-with-short-video-clip-stored-locally-with-custom-script"/>
+      <w:r>
+        <w:t xml:space="preserve">Trying iframe solution with short video clip, stored locally, with custom script</w:t>
       </w:r>
       <w:bookmarkEnd w:id="32"/>
     </w:p>

</xml_diff>